<commit_message>
about to make a ton of color changes
</commit_message>
<xml_diff>
--- a/assets/docs/cv_Skye2025.docx
+++ b/assets/docs/cv_Skye2025.docx
@@ -500,23 +500,7 @@
           <w:rFonts w:asciiTheme="minorHAnsi" w:hAnsiTheme="minorHAnsi" w:cstheme="minorHAnsi"/>
           <w:bCs/>
         </w:rPr>
-        <w:t xml:space="preserve">“Uncovering the Latent Structure of Visuospatial Ability and Predicting Visuospatial Dysfunction </w:t>
-      </w:r>
-      <w:proofErr w:type="gramStart"/>
-      <w:r>
-        <w:rPr>
-          <w:rFonts w:asciiTheme="minorHAnsi" w:hAnsiTheme="minorHAnsi" w:cstheme="minorHAnsi"/>
-          <w:bCs/>
-        </w:rPr>
-        <w:t>From</w:t>
-      </w:r>
-      <w:proofErr w:type="gramEnd"/>
-      <w:r>
-        <w:rPr>
-          <w:rFonts w:asciiTheme="minorHAnsi" w:hAnsiTheme="minorHAnsi" w:cstheme="minorHAnsi"/>
-          <w:bCs/>
-        </w:rPr>
-        <w:t xml:space="preserve"> Lesion Location”</w:t>
+        <w:t>“Uncovering the Latent Structure of Visuospatial Ability and Predicting Visuospatial Dysfunction From Lesion Location”</w:t>
       </w:r>
       <w:r>
         <w:rPr>
@@ -1227,7 +1211,6 @@
         </w:rPr>
         <w:t>McKenna Revis</w:t>
       </w:r>
-      <w:proofErr w:type="gramStart"/>
       <w:r>
         <w:rPr>
           <w:rFonts w:asciiTheme="minorHAnsi" w:hAnsiTheme="minorHAnsi" w:cstheme="minorBidi"/>
@@ -1245,14 +1228,7 @@
           <w:rFonts w:asciiTheme="minorHAnsi" w:hAnsiTheme="minorHAnsi" w:cstheme="minorBidi"/>
         </w:rPr>
         <w:tab/>
-        <w:t>Aug</w:t>
-      </w:r>
-      <w:proofErr w:type="gramEnd"/>
-      <w:r>
-        <w:rPr>
-          <w:rFonts w:asciiTheme="minorHAnsi" w:hAnsiTheme="minorHAnsi" w:cstheme="minorBidi"/>
-        </w:rPr>
-        <w:t>. 2024</w:t>
+        <w:t>Aug. 2024</w:t>
       </w:r>
     </w:p>
     <w:p>
@@ -1689,21 +1665,7 @@
         <w:rPr>
           <w:rFonts w:asciiTheme="minorHAnsi" w:hAnsiTheme="minorHAnsi" w:cstheme="minorBidi"/>
         </w:rPr>
-        <w:t xml:space="preserve">Projects studying the neural </w:t>
-      </w:r>
-      <w:proofErr w:type="gramStart"/>
-      <w:r>
-        <w:rPr>
-          <w:rFonts w:asciiTheme="minorHAnsi" w:hAnsiTheme="minorHAnsi" w:cstheme="minorBidi"/>
-        </w:rPr>
-        <w:t>correlates</w:t>
-      </w:r>
-      <w:proofErr w:type="gramEnd"/>
-      <w:r>
-        <w:rPr>
-          <w:rFonts w:asciiTheme="minorHAnsi" w:hAnsiTheme="minorHAnsi" w:cstheme="minorBidi"/>
-        </w:rPr>
-        <w:t xml:space="preserve"> of time perception, visuospatial perception, and cerebellar mutism syndrome in patients with focal brain damage</w:t>
+        <w:t>Projects studying the neural correlates of time perception, visuospatial perception, and cerebellar mutism syndrome in patients with focal brain damage</w:t>
       </w:r>
     </w:p>
     <w:p>
@@ -2392,21 +2354,7 @@
         <w:rPr>
           <w:rFonts w:asciiTheme="minorHAnsi" w:hAnsiTheme="minorHAnsi" w:cstheme="minorBidi"/>
         </w:rPr>
-        <w:t xml:space="preserve">Methods: infrared motion tracking, eye tracking using </w:t>
-      </w:r>
-      <w:proofErr w:type="spellStart"/>
-      <w:r>
-        <w:rPr>
-          <w:rFonts w:asciiTheme="minorHAnsi" w:hAnsiTheme="minorHAnsi" w:cstheme="minorBidi"/>
-        </w:rPr>
-        <w:t>PupilLabs</w:t>
-      </w:r>
-      <w:proofErr w:type="spellEnd"/>
-      <w:r>
-        <w:rPr>
-          <w:rFonts w:asciiTheme="minorHAnsi" w:hAnsiTheme="minorHAnsi" w:cstheme="minorBidi"/>
-        </w:rPr>
-        <w:t>, VR stimulus presentation using HTC Vive</w:t>
+        <w:t>Methods: infrared motion tracking, eye tracking using PupilLabs, VR stimulus presentation using HTC Vive</w:t>
       </w:r>
       <w:r>
         <w:rPr>
@@ -3224,21 +3172,7 @@
         <w:rPr>
           <w:rFonts w:asciiTheme="minorHAnsi" w:hAnsiTheme="minorHAnsi" w:cstheme="minorHAnsi"/>
         </w:rPr>
-        <w:t xml:space="preserve">Supplement to Aaron </w:t>
-      </w:r>
-      <w:proofErr w:type="spellStart"/>
-      <w:r>
-        <w:rPr>
-          <w:rFonts w:asciiTheme="minorHAnsi" w:hAnsiTheme="minorHAnsi" w:cstheme="minorHAnsi"/>
-        </w:rPr>
-        <w:t>Boes’</w:t>
-      </w:r>
-      <w:proofErr w:type="spellEnd"/>
-      <w:r>
-        <w:rPr>
-          <w:rFonts w:asciiTheme="minorHAnsi" w:hAnsiTheme="minorHAnsi" w:cstheme="minorHAnsi"/>
-        </w:rPr>
-        <w:t xml:space="preserve"> </w:t>
+        <w:t xml:space="preserve">Supplement to Aaron Boes’ </w:t>
       </w:r>
       <w:r>
         <w:rPr>
@@ -3312,7 +3246,6 @@
         </w:rPr>
         <w:t xml:space="preserve">                                                        </w:t>
       </w:r>
-      <w:proofErr w:type="gramStart"/>
       <w:r>
         <w:rPr>
           <w:rFonts w:asciiTheme="minorHAnsi" w:hAnsiTheme="minorHAnsi" w:cstheme="minorHAnsi"/>
@@ -3343,7 +3276,6 @@
         </w:rPr>
         <w:t>.</w:t>
       </w:r>
-      <w:proofErr w:type="gramEnd"/>
       <w:r>
         <w:rPr>
           <w:rFonts w:asciiTheme="minorHAnsi" w:hAnsiTheme="minorHAnsi" w:cstheme="minorHAnsi"/>
@@ -3823,21 +3755,7 @@
         <w:rPr>
           <w:rFonts w:asciiTheme="minorHAnsi" w:hAnsiTheme="minorHAnsi" w:cstheme="minorHAnsi"/>
         </w:rPr>
-        <w:t xml:space="preserve">made a significant impact </w:t>
-      </w:r>
-      <w:proofErr w:type="gramStart"/>
-      <w:r>
-        <w:rPr>
-          <w:rFonts w:asciiTheme="minorHAnsi" w:hAnsiTheme="minorHAnsi" w:cstheme="minorHAnsi"/>
-        </w:rPr>
-        <w:t>in</w:t>
-      </w:r>
-      <w:proofErr w:type="gramEnd"/>
-      <w:r>
-        <w:rPr>
-          <w:rFonts w:asciiTheme="minorHAnsi" w:hAnsiTheme="minorHAnsi" w:cstheme="minorHAnsi"/>
-        </w:rPr>
-        <w:t xml:space="preserve"> their community</w:t>
+        <w:t>made a significant impact in their community</w:t>
       </w:r>
     </w:p>
     <w:p>
@@ -4135,7 +4053,31 @@
         <w:rPr>
           <w:rStyle w:val="normaltextrun"/>
         </w:rPr>
-        <w:t xml:space="preserve"> (2025). Low-dimensional embeddings predict stroke outcomes. (</w:t>
+        <w:t xml:space="preserve"> (202</w:t>
+      </w:r>
+      <w:r>
+        <w:rPr>
+          <w:rStyle w:val="normaltextrun"/>
+        </w:rPr>
+        <w:t>6</w:t>
+      </w:r>
+      <w:r>
+        <w:rPr>
+          <w:rStyle w:val="normaltextrun"/>
+        </w:rPr>
+        <w:t xml:space="preserve">). </w:t>
+      </w:r>
+      <w:r>
+        <w:rPr>
+          <w:rStyle w:val="normaltextrun"/>
+        </w:rPr>
+        <w:t>Nonlinear l</w:t>
+      </w:r>
+      <w:r>
+        <w:rPr>
+          <w:rStyle w:val="normaltextrun"/>
+        </w:rPr>
+        <w:t>ow-dimensional embeddings predict stroke outcomes. (</w:t>
       </w:r>
       <w:r>
         <w:rPr>
@@ -4143,7 +4085,7 @@
           <w:i/>
           <w:iCs/>
         </w:rPr>
-        <w:t>in prep</w:t>
+        <w:t>submitted to Human Brain Mapping</w:t>
       </w:r>
       <w:r>
         <w:rPr>
@@ -4186,7 +4128,19 @@
         <w:rPr>
           <w:rStyle w:val="normaltextrun"/>
         </w:rPr>
-        <w:t xml:space="preserve"> (2025). </w:t>
+        <w:t xml:space="preserve"> (202</w:t>
+      </w:r>
+      <w:r>
+        <w:rPr>
+          <w:rStyle w:val="normaltextrun"/>
+        </w:rPr>
+        <w:t>6</w:t>
+      </w:r>
+      <w:r>
+        <w:rPr>
+          <w:rStyle w:val="normaltextrun"/>
+        </w:rPr>
+        <w:t xml:space="preserve">). </w:t>
       </w:r>
       <w:r>
         <w:rPr>
@@ -4246,7 +4200,19 @@
         <w:rPr>
           <w:rStyle w:val="normaltextrun"/>
         </w:rPr>
-        <w:t xml:space="preserve"> (2025). Low-level acoustic feature perception differs across affective prosody. (</w:t>
+        <w:t xml:space="preserve"> (202</w:t>
+      </w:r>
+      <w:r>
+        <w:rPr>
+          <w:rStyle w:val="normaltextrun"/>
+        </w:rPr>
+        <w:t>6</w:t>
+      </w:r>
+      <w:r>
+        <w:rPr>
+          <w:rStyle w:val="normaltextrun"/>
+        </w:rPr>
+        <w:t>). Low-level acoustic feature perception differs across affective prosody. (</w:t>
       </w:r>
       <w:r>
         <w:rPr>
@@ -4346,14 +4312,7 @@
         <w:rPr>
           <w:rStyle w:val="normaltextrun"/>
         </w:rPr>
-        <w:t>6(4)</w:t>
-      </w:r>
-      <w:proofErr w:type="gramStart"/>
-      <w:r>
-        <w:rPr>
-          <w:rStyle w:val="normaltextrun"/>
-        </w:rPr>
-        <w:t xml:space="preserve">, </w:t>
+        <w:t xml:space="preserve">6(4), </w:t>
       </w:r>
       <w:r>
         <w:rPr>
@@ -4361,7 +4320,6 @@
         </w:rPr>
         <w:t>.</w:t>
       </w:r>
-      <w:proofErr w:type="gramEnd"/>
       <w:r>
         <w:rPr>
           <w:rStyle w:val="normaltextrun"/>
@@ -4407,21 +4365,7 @@
         <w:rPr>
           <w:rStyle w:val="normaltextrun"/>
         </w:rPr>
-        <w:t xml:space="preserve"> (2023). Uncovering the Latent Structure of Visuospatial Ability and Predicting Visuospatial Dysfunction </w:t>
-      </w:r>
-      <w:proofErr w:type="gramStart"/>
-      <w:r>
-        <w:rPr>
-          <w:rStyle w:val="normaltextrun"/>
-        </w:rPr>
-        <w:t>From</w:t>
-      </w:r>
-      <w:proofErr w:type="gramEnd"/>
-      <w:r>
-        <w:rPr>
-          <w:rStyle w:val="normaltextrun"/>
-        </w:rPr>
-        <w:t xml:space="preserve"> Lesion Location. </w:t>
+        <w:t xml:space="preserve"> (2023). Uncovering the Latent Structure of Visuospatial Ability and Predicting Visuospatial Dysfunction From Lesion Location. </w:t>
       </w:r>
       <w:r>
         <w:rPr>
@@ -4608,21 +4552,7 @@
         <w:rPr>
           <w:rStyle w:val="normaltextrun"/>
         </w:rPr>
-        <w:t xml:space="preserve">, </w:t>
-      </w:r>
-      <w:proofErr w:type="gramStart"/>
-      <w:r>
-        <w:rPr>
-          <w:rStyle w:val="normaltextrun"/>
-        </w:rPr>
-        <w:t>August,</w:t>
-      </w:r>
-      <w:proofErr w:type="gramEnd"/>
-      <w:r>
-        <w:rPr>
-          <w:rStyle w:val="normaltextrun"/>
-        </w:rPr>
-        <w:t xml:space="preserve"> 2025, </w:t>
+        <w:t xml:space="preserve">, August, 2025, </w:t>
       </w:r>
       <w:r>
         <w:rPr>
@@ -4649,6 +4579,14 @@
           <w:iCs/>
         </w:rPr>
         <w:t>also presented at Society for Neuroscience 2025</w:t>
+      </w:r>
+      <w:r>
+        <w:rPr>
+          <w:rStyle w:val="normaltextrun"/>
+          <w:i/>
+          <w:iCs/>
+        </w:rPr>
+        <w:t xml:space="preserve"> and UIowa Neuroscience Graduate Program Recruitment Weekend</w:t>
       </w:r>
       <w:r>
         <w:rPr>
@@ -4685,19 +4623,11 @@
         </w:rPr>
         <w:t xml:space="preserve">“Nonlinear Low Dimensional Embeddings Predict Stroke Functional Outcomes,” Computational Psychiatry Symposium, </w:t>
       </w:r>
-      <w:proofErr w:type="gramStart"/>
-      <w:r>
-        <w:rPr>
-          <w:rStyle w:val="normaltextrun"/>
-        </w:rPr>
-        <w:t>April,</w:t>
-      </w:r>
-      <w:proofErr w:type="gramEnd"/>
-      <w:r>
-        <w:rPr>
-          <w:rStyle w:val="normaltextrun"/>
-        </w:rPr>
-        <w:t xml:space="preserve"> 2025, Iowa City, IA.</w:t>
+      <w:r>
+        <w:rPr>
+          <w:rStyle w:val="normaltextrun"/>
+        </w:rPr>
+        <w:t>April, 2025, Iowa City, IA.</w:t>
       </w:r>
     </w:p>
     <w:p>
@@ -4707,19 +4637,11 @@
         <w:ind w:left="720" w:hanging="720"/>
         <w:textAlignment w:val="baseline"/>
       </w:pPr>
-      <w:proofErr w:type="spellStart"/>
-      <w:r>
-        <w:rPr>
-          <w:rStyle w:val="normaltextrun"/>
-        </w:rPr>
-        <w:t>Deifelt</w:t>
-      </w:r>
-      <w:proofErr w:type="spellEnd"/>
-      <w:r>
-        <w:rPr>
-          <w:rStyle w:val="normaltextrun"/>
-        </w:rPr>
-        <w:t xml:space="preserve"> Streese, C., </w:t>
+      <w:r>
+        <w:rPr>
+          <w:rStyle w:val="normaltextrun"/>
+        </w:rPr>
+        <w:t xml:space="preserve">Deifelt Streese, C., </w:t>
       </w:r>
       <w:r>
         <w:rPr>
@@ -4763,21 +4685,7 @@
         <w:rPr>
           <w:rStyle w:val="normaltextrun"/>
         </w:rPr>
-        <w:t xml:space="preserve">,” Society for Neuroscience Annual Meeting, </w:t>
-      </w:r>
-      <w:proofErr w:type="gramStart"/>
-      <w:r>
-        <w:rPr>
-          <w:rStyle w:val="normaltextrun"/>
-        </w:rPr>
-        <w:t>Oct.,</w:t>
-      </w:r>
-      <w:proofErr w:type="gramEnd"/>
-      <w:r>
-        <w:rPr>
-          <w:rStyle w:val="normaltextrun"/>
-        </w:rPr>
-        <w:t xml:space="preserve"> 2024, Chicago, IL.</w:t>
+        <w:t>,” Society for Neuroscience Annual Meeting, Oct., 2024, Chicago, IL.</w:t>
       </w:r>
     </w:p>
     <w:p>
@@ -4883,15 +4791,7 @@
         <w:t xml:space="preserve">, Peters, JY., Gonzalez, R., McCleery, A., Traer, JA., &amp; Kliemann, D., “Affective Prosody Perception and Psychopathology Traits,” </w:t>
       </w:r>
       <w:r>
-        <w:t xml:space="preserve">Summer Undergraduate Research Conference, </w:t>
-      </w:r>
-      <w:proofErr w:type="gramStart"/>
-      <w:r>
-        <w:t>July,</w:t>
-      </w:r>
-      <w:proofErr w:type="gramEnd"/>
-      <w:r>
-        <w:t xml:space="preserve"> 2024, Iowa City, IA.</w:t>
+        <w:t>Summer Undergraduate Research Conference, July, 2024, Iowa City, IA.</w:t>
       </w:r>
     </w:p>
     <w:p>
@@ -4923,21 +4823,7 @@
         <w:rPr>
           <w:rStyle w:val="normaltextrun"/>
         </w:rPr>
-        <w:t xml:space="preserve">, &amp; Kliemann, D., “Continuous Rating of Basic Emotional Dimensions during Passive Video Watching,” Summer Undergraduate Research Conference, </w:t>
-      </w:r>
-      <w:proofErr w:type="gramStart"/>
-      <w:r>
-        <w:rPr>
-          <w:rStyle w:val="normaltextrun"/>
-        </w:rPr>
-        <w:t>July,</w:t>
-      </w:r>
-      <w:proofErr w:type="gramEnd"/>
-      <w:r>
-        <w:rPr>
-          <w:rStyle w:val="normaltextrun"/>
-        </w:rPr>
-        <w:t xml:space="preserve"> 2024, Iowa City, IA.</w:t>
+        <w:t>, &amp; Kliemann, D., “Continuous Rating of Basic Emotional Dimensions during Passive Video Watching,” Summer Undergraduate Research Conference, July, 2024, Iowa City, IA.</w:t>
       </w:r>
     </w:p>
     <w:p>
@@ -5041,7 +4927,6 @@
         </w:rPr>
         <w:tab/>
       </w:r>
-      <w:proofErr w:type="gramStart"/>
       <w:r>
         <w:rPr>
           <w:rStyle w:val="normaltextrun"/>
@@ -5054,14 +4939,7 @@
         <w:rPr>
           <w:rStyle w:val="normaltextrun"/>
         </w:rPr>
-        <w:t>also</w:t>
-      </w:r>
-      <w:proofErr w:type="gramEnd"/>
-      <w:r>
-        <w:rPr>
-          <w:rStyle w:val="normaltextrun"/>
-        </w:rPr>
-        <w:t xml:space="preserve"> presented at </w:t>
+        <w:t xml:space="preserve">also presented at </w:t>
       </w:r>
       <w:r>
         <w:t>Wisconsin Symposium on Emotion, April 2024, Madison, WI.</w:t>
@@ -5150,15 +5028,7 @@
         <w:t>., “</w:t>
       </w:r>
       <w:r>
-        <w:t xml:space="preserve">Predicting executive function with lesion symptom mapping following </w:t>
-      </w:r>
-      <w:proofErr w:type="gramStart"/>
-      <w:r>
-        <w:t>early-onset</w:t>
-      </w:r>
-      <w:proofErr w:type="gramEnd"/>
-      <w:r>
-        <w:t xml:space="preserve"> acquired brain lesions</w:t>
+        <w:t>Predicting executive function with lesion symptom mapping following early-onset acquired brain lesions</w:t>
       </w:r>
       <w:r>
         <w:t xml:space="preserve">,” </w:t>
@@ -5529,19 +5399,11 @@
         <w:ind w:left="720" w:hanging="720"/>
         <w:textAlignment w:val="baseline"/>
       </w:pPr>
-      <w:proofErr w:type="spellStart"/>
-      <w:r>
-        <w:rPr>
-          <w:rStyle w:val="normaltextrun"/>
-        </w:rPr>
-        <w:t>Halow</w:t>
-      </w:r>
-      <w:proofErr w:type="spellEnd"/>
-      <w:r>
-        <w:rPr>
-          <w:rStyle w:val="normaltextrun"/>
-        </w:rPr>
-        <w:t xml:space="preserve">, S.J., </w:t>
+      <w:r>
+        <w:rPr>
+          <w:rStyle w:val="normaltextrun"/>
+        </w:rPr>
+        <w:t xml:space="preserve">Halow, S.J., </w:t>
       </w:r>
       <w:r>
         <w:rPr>
@@ -5809,21 +5671,7 @@
         <w:rPr>
           <w:rFonts w:asciiTheme="minorHAnsi" w:hAnsiTheme="minorHAnsi" w:cstheme="minorHAnsi"/>
         </w:rPr>
-        <w:t xml:space="preserve">, “Computational Modeling Should Be Incorporated </w:t>
-      </w:r>
-      <w:proofErr w:type="gramStart"/>
-      <w:r>
-        <w:rPr>
-          <w:rFonts w:asciiTheme="minorHAnsi" w:hAnsiTheme="minorHAnsi" w:cstheme="minorHAnsi"/>
-        </w:rPr>
-        <w:t>Into</w:t>
-      </w:r>
-      <w:proofErr w:type="gramEnd"/>
-      <w:r>
-        <w:rPr>
-          <w:rFonts w:asciiTheme="minorHAnsi" w:hAnsiTheme="minorHAnsi" w:cstheme="minorHAnsi"/>
-        </w:rPr>
-        <w:t xml:space="preserve"> Lesion Studies”, Oct. 6, 2023.</w:t>
+        <w:t>, “Computational Modeling Should Be Incorporated Into Lesion Studies”, Oct. 6, 2023.</w:t>
       </w:r>
     </w:p>
     <w:p>
@@ -5845,21 +5693,7 @@
         <w:rPr>
           <w:rFonts w:asciiTheme="minorHAnsi" w:hAnsiTheme="minorHAnsi" w:cstheme="minorHAnsi"/>
         </w:rPr>
-        <w:t xml:space="preserve">, “Uncovering the Latent Structure of Visuospatial Ability and Predicting Visuospatial Dysfunction </w:t>
-      </w:r>
-      <w:proofErr w:type="gramStart"/>
-      <w:r>
-        <w:rPr>
-          <w:rFonts w:asciiTheme="minorHAnsi" w:hAnsiTheme="minorHAnsi" w:cstheme="minorHAnsi"/>
-        </w:rPr>
-        <w:t>From</w:t>
-      </w:r>
-      <w:proofErr w:type="gramEnd"/>
-      <w:r>
-        <w:rPr>
-          <w:rFonts w:asciiTheme="minorHAnsi" w:hAnsiTheme="minorHAnsi" w:cstheme="minorHAnsi"/>
-        </w:rPr>
-        <w:t xml:space="preserve"> Lesion Location”</w:t>
+        <w:t>, “Uncovering the Latent Structure of Visuospatial Ability and Predicting Visuospatial Dysfunction From Lesion Location”</w:t>
       </w:r>
       <w:r>
         <w:rPr>
@@ -6135,17 +5969,8 @@
           <w:rFonts w:asciiTheme="minorHAnsi" w:hAnsiTheme="minorHAnsi" w:cstheme="minorHAnsi"/>
           <w:b/>
         </w:rPr>
-        <w:t xml:space="preserve">Recruitment Data Blitz at </w:t>
-      </w:r>
-      <w:proofErr w:type="spellStart"/>
-      <w:r>
-        <w:rPr>
-          <w:rFonts w:asciiTheme="minorHAnsi" w:hAnsiTheme="minorHAnsi" w:cstheme="minorHAnsi"/>
-          <w:b/>
-        </w:rPr>
-        <w:t>UIowa</w:t>
-      </w:r>
-      <w:proofErr w:type="spellEnd"/>
+        <w:t>Recruitment Data Blitz at UIowa</w:t>
+      </w:r>
       <w:r>
         <w:rPr>
           <w:rFonts w:asciiTheme="minorHAnsi" w:hAnsiTheme="minorHAnsi" w:cstheme="minorHAnsi"/>
@@ -6227,21 +6052,7 @@
         <w:rPr>
           <w:rFonts w:asciiTheme="minorHAnsi" w:hAnsiTheme="minorHAnsi" w:cstheme="minorHAnsi"/>
         </w:rPr>
-        <w:t xml:space="preserve">3-4 </w:t>
-      </w:r>
-      <w:proofErr w:type="gramStart"/>
-      <w:r>
-        <w:rPr>
-          <w:rFonts w:asciiTheme="minorHAnsi" w:hAnsiTheme="minorHAnsi" w:cstheme="minorHAnsi"/>
-        </w:rPr>
-        <w:t>one hour</w:t>
-      </w:r>
-      <w:proofErr w:type="gramEnd"/>
-      <w:r>
-        <w:rPr>
-          <w:rFonts w:asciiTheme="minorHAnsi" w:hAnsiTheme="minorHAnsi" w:cstheme="minorHAnsi"/>
-        </w:rPr>
-        <w:t xml:space="preserve"> long presentations </w:t>
+        <w:t xml:space="preserve">3-4 one hour long presentations </w:t>
       </w:r>
       <w:r>
         <w:rPr>
@@ -6380,27 +6191,13 @@
         <w:rPr>
           <w:rFonts w:asciiTheme="minorHAnsi" w:hAnsiTheme="minorHAnsi" w:cstheme="minorHAnsi"/>
         </w:rPr>
-        <w:t xml:space="preserve">Feb. </w:t>
-      </w:r>
-      <w:proofErr w:type="gramStart"/>
-      <w:r>
-        <w:rPr>
-          <w:rFonts w:asciiTheme="minorHAnsi" w:hAnsiTheme="minorHAnsi" w:cstheme="minorHAnsi"/>
-        </w:rPr>
-        <w:t xml:space="preserve">6, </w:t>
-      </w:r>
-      <w:r>
-        <w:rPr>
-          <w:rFonts w:asciiTheme="minorHAnsi" w:hAnsiTheme="minorHAnsi" w:cstheme="minorHAnsi"/>
-        </w:rPr>
-        <w:t xml:space="preserve"> 2017</w:t>
-      </w:r>
-      <w:proofErr w:type="gramEnd"/>
-      <w:r>
-        <w:rPr>
-          <w:rFonts w:asciiTheme="minorHAnsi" w:hAnsiTheme="minorHAnsi" w:cstheme="minorHAnsi"/>
-        </w:rPr>
-        <w:t>.</w:t>
+        <w:t xml:space="preserve">Feb. 6, </w:t>
+      </w:r>
+      <w:r>
+        <w:rPr>
+          <w:rFonts w:asciiTheme="minorHAnsi" w:hAnsiTheme="minorHAnsi" w:cstheme="minorHAnsi"/>
+        </w:rPr>
+        <w:t xml:space="preserve"> 2017.</w:t>
       </w:r>
     </w:p>
     <w:p>
@@ -6423,7 +6220,6 @@
         </w:rPr>
         <w:t>*</w:t>
       </w:r>
-      <w:proofErr w:type="gramStart"/>
       <w:r>
         <w:rPr>
           <w:rFonts w:asciiTheme="minorHAnsi" w:hAnsiTheme="minorHAnsi" w:cstheme="minorHAnsi"/>
@@ -6431,9 +6227,8 @@
           <w:sz w:val="16"/>
           <w:szCs w:val="16"/>
         </w:rPr>
-        <w:t>same</w:t>
-      </w:r>
-      <w:proofErr w:type="gramEnd"/>
+        <w:t>same presentation</w:t>
+      </w:r>
       <w:r>
         <w:rPr>
           <w:rFonts w:asciiTheme="minorHAnsi" w:hAnsiTheme="minorHAnsi" w:cstheme="minorHAnsi"/>
@@ -6441,15 +6236,6 @@
           <w:sz w:val="16"/>
           <w:szCs w:val="16"/>
         </w:rPr>
-        <w:t xml:space="preserve"> presentation</w:t>
-      </w:r>
-      <w:r>
-        <w:rPr>
-          <w:rFonts w:asciiTheme="minorHAnsi" w:hAnsiTheme="minorHAnsi" w:cstheme="minorHAnsi"/>
-          <w:bCs/>
-          <w:sz w:val="16"/>
-          <w:szCs w:val="16"/>
-        </w:rPr>
         <w:t xml:space="preserve"> content</w:t>
       </w:r>
     </w:p>
@@ -6538,20 +6324,12 @@
         </w:rPr>
         <w:tab/>
       </w:r>
-      <w:proofErr w:type="gramStart"/>
       <w:r>
         <w:rPr>
           <w:rFonts w:asciiTheme="minorHAnsi" w:hAnsiTheme="minorHAnsi" w:cstheme="minorHAnsi"/>
         </w:rPr>
         <w:tab/>
-        <w:t xml:space="preserve">  Oct.</w:t>
-      </w:r>
-      <w:proofErr w:type="gramEnd"/>
-      <w:r>
-        <w:rPr>
-          <w:rFonts w:asciiTheme="minorHAnsi" w:hAnsiTheme="minorHAnsi" w:cstheme="minorHAnsi"/>
-        </w:rPr>
-        <w:t xml:space="preserve"> 26, 2023</w:t>
+        <w:t xml:space="preserve">  Oct. 26, 2023</w:t>
       </w:r>
     </w:p>
     <w:p>
@@ -6641,14 +6419,7 @@
         <w:rPr>
           <w:rFonts w:asciiTheme="minorHAnsi" w:hAnsiTheme="minorHAnsi" w:cstheme="minorHAnsi"/>
         </w:rPr>
-        <w:t xml:space="preserve"> </w:t>
-      </w:r>
-      <w:proofErr w:type="gramStart"/>
-      <w:r>
-        <w:rPr>
-          <w:rFonts w:asciiTheme="minorHAnsi" w:hAnsiTheme="minorHAnsi" w:cstheme="minorHAnsi"/>
-        </w:rPr>
-        <w:t>2017</w:t>
+        <w:t xml:space="preserve"> 2017</w:t>
       </w:r>
       <w:r>
         <w:rPr>
@@ -6668,7 +6439,6 @@
         </w:rPr>
         <w:t>.</w:t>
       </w:r>
-      <w:proofErr w:type="gramEnd"/>
       <w:r>
         <w:rPr>
           <w:rFonts w:asciiTheme="minorHAnsi" w:hAnsiTheme="minorHAnsi" w:cstheme="minorHAnsi"/>
@@ -6885,21 +6655,12 @@
         </w:rPr>
       </w:pPr>
       <w:bookmarkStart w:id="4" w:name="_Hlk155041859"/>
-      <w:proofErr w:type="spellStart"/>
-      <w:r>
-        <w:rPr>
-          <w:rFonts w:asciiTheme="minorHAnsi" w:hAnsiTheme="minorHAnsi" w:cstheme="minorHAnsi"/>
-          <w:b/>
-        </w:rPr>
-        <w:t>iLead</w:t>
-      </w:r>
-      <w:proofErr w:type="spellEnd"/>
-      <w:r>
-        <w:rPr>
-          <w:rFonts w:asciiTheme="minorHAnsi" w:hAnsiTheme="minorHAnsi" w:cstheme="minorHAnsi"/>
-          <w:b/>
-        </w:rPr>
-        <w:t xml:space="preserve"> </w:t>
+      <w:r>
+        <w:rPr>
+          <w:rFonts w:asciiTheme="minorHAnsi" w:hAnsiTheme="minorHAnsi" w:cstheme="minorHAnsi"/>
+          <w:b/>
+        </w:rPr>
+        <w:t xml:space="preserve">iLead </w:t>
       </w:r>
       <w:r>
         <w:rPr>
@@ -7390,20 +7151,12 @@
         </w:rPr>
         <w:tab/>
       </w:r>
-      <w:proofErr w:type="gramStart"/>
       <w:r>
         <w:rPr>
           <w:rFonts w:asciiTheme="minorHAnsi" w:hAnsiTheme="minorHAnsi" w:cstheme="minorHAnsi"/>
         </w:rPr>
         <w:tab/>
-        <w:t xml:space="preserve">  2023</w:t>
-      </w:r>
-      <w:proofErr w:type="gramEnd"/>
-      <w:r>
-        <w:rPr>
-          <w:rFonts w:asciiTheme="minorHAnsi" w:hAnsiTheme="minorHAnsi" w:cstheme="minorHAnsi"/>
-        </w:rPr>
-        <w:t xml:space="preserve"> &amp; 2024</w:t>
+        <w:t xml:space="preserve">  2023 &amp; 2024</w:t>
       </w:r>
     </w:p>
     <w:p>
@@ -7903,18 +7656,8 @@
           <w:b/>
           <w:bCs/>
         </w:rPr>
-        <w:t xml:space="preserve">Vision Action Symposium in Honor of Lance </w:t>
-      </w:r>
-      <w:proofErr w:type="spellStart"/>
-      <w:r>
-        <w:rPr>
-          <w:rFonts w:asciiTheme="minorHAnsi" w:hAnsiTheme="minorHAnsi" w:cstheme="minorHAnsi"/>
-          <w:b/>
-          <w:bCs/>
-        </w:rPr>
-        <w:t>Optican</w:t>
-      </w:r>
-      <w:proofErr w:type="spellEnd"/>
+        <w:t>Vision Action Symposium in Honor of Lance Optican</w:t>
+      </w:r>
       <w:r>
         <w:rPr>
           <w:rFonts w:asciiTheme="minorHAnsi" w:hAnsiTheme="minorHAnsi" w:cstheme="minorHAnsi"/>
@@ -8719,21 +8462,12 @@
           <w:rFonts w:asciiTheme="minorHAnsi" w:hAnsiTheme="minorHAnsi" w:cstheme="minorHAnsi"/>
         </w:rPr>
       </w:pPr>
-      <w:proofErr w:type="spellStart"/>
-      <w:r>
-        <w:rPr>
-          <w:rFonts w:asciiTheme="minorHAnsi" w:hAnsiTheme="minorHAnsi" w:cstheme="minorHAnsi"/>
-          <w:b/>
-        </w:rPr>
-        <w:t>SexPos</w:t>
-      </w:r>
-      <w:proofErr w:type="spellEnd"/>
-      <w:r>
-        <w:rPr>
-          <w:rFonts w:asciiTheme="minorHAnsi" w:hAnsiTheme="minorHAnsi" w:cstheme="minorHAnsi"/>
-          <w:b/>
-        </w:rPr>
-        <w:t xml:space="preserve"> Adult Sexual Health Education</w:t>
+      <w:r>
+        <w:rPr>
+          <w:rFonts w:asciiTheme="minorHAnsi" w:hAnsiTheme="minorHAnsi" w:cstheme="minorHAnsi"/>
+          <w:b/>
+        </w:rPr>
+        <w:t>SexPos Adult Sexual Health Education</w:t>
       </w:r>
       <w:r>
         <w:rPr>
@@ -10301,16 +10035,8 @@
         <w:rPr>
           <w:rFonts w:asciiTheme="minorHAnsi" w:hAnsiTheme="minorHAnsi" w:cstheme="minorBidi"/>
         </w:rPr>
-        <w:t xml:space="preserve">Hard-style taekwondo trainer for </w:t>
-      </w:r>
-      <w:proofErr w:type="gramStart"/>
-      <w:r>
-        <w:rPr>
-          <w:rFonts w:asciiTheme="minorHAnsi" w:hAnsiTheme="minorHAnsi" w:cstheme="minorBidi"/>
-        </w:rPr>
-        <w:t>4-7 year olds</w:t>
-      </w:r>
-      <w:proofErr w:type="gramEnd"/>
+        <w:t>Hard-style taekwondo trainer for 4-7 year olds</w:t>
+      </w:r>
     </w:p>
     <w:p>
       <w:pPr>
@@ -10457,19 +10183,11 @@
         </w:rPr>
         <w:t xml:space="preserve">: </w:t>
       </w:r>
-      <w:proofErr w:type="spellStart"/>
-      <w:r>
-        <w:rPr>
-          <w:rFonts w:asciiTheme="minorHAnsi" w:hAnsiTheme="minorHAnsi" w:cstheme="minorHAnsi"/>
-        </w:rPr>
-        <w:t>FreeSurfer</w:t>
-      </w:r>
-      <w:proofErr w:type="spellEnd"/>
-      <w:r>
-        <w:rPr>
-          <w:rFonts w:asciiTheme="minorHAnsi" w:hAnsiTheme="minorHAnsi" w:cstheme="minorHAnsi"/>
-        </w:rPr>
-        <w:t xml:space="preserve">, </w:t>
+      <w:r>
+        <w:rPr>
+          <w:rFonts w:asciiTheme="minorHAnsi" w:hAnsiTheme="minorHAnsi" w:cstheme="minorHAnsi"/>
+        </w:rPr>
+        <w:t xml:space="preserve">FreeSurfer, </w:t>
       </w:r>
       <w:r>
         <w:rPr>
@@ -10481,49 +10199,7 @@
         <w:rPr>
           <w:rFonts w:asciiTheme="minorHAnsi" w:hAnsiTheme="minorHAnsi" w:cstheme="minorHAnsi"/>
         </w:rPr>
-        <w:t xml:space="preserve">FSL, </w:t>
-      </w:r>
-      <w:proofErr w:type="spellStart"/>
-      <w:r>
-        <w:rPr>
-          <w:rFonts w:asciiTheme="minorHAnsi" w:hAnsiTheme="minorHAnsi" w:cstheme="minorHAnsi"/>
-        </w:rPr>
-        <w:t>MRIcroGL</w:t>
-      </w:r>
-      <w:proofErr w:type="spellEnd"/>
-      <w:r>
-        <w:rPr>
-          <w:rFonts w:asciiTheme="minorHAnsi" w:hAnsiTheme="minorHAnsi" w:cstheme="minorHAnsi"/>
-        </w:rPr>
-        <w:t xml:space="preserve">, Slicer, </w:t>
-      </w:r>
-      <w:proofErr w:type="spellStart"/>
-      <w:r>
-        <w:rPr>
-          <w:rFonts w:asciiTheme="minorHAnsi" w:hAnsiTheme="minorHAnsi" w:cstheme="minorHAnsi"/>
-        </w:rPr>
-        <w:t>ImageMagik</w:t>
-      </w:r>
-      <w:proofErr w:type="spellEnd"/>
-      <w:r>
-        <w:rPr>
-          <w:rFonts w:asciiTheme="minorHAnsi" w:hAnsiTheme="minorHAnsi" w:cstheme="minorHAnsi"/>
-        </w:rPr>
-        <w:t xml:space="preserve">, Surf Ice, Caret, SPSS, Motive, Unity, </w:t>
-      </w:r>
-      <w:proofErr w:type="spellStart"/>
-      <w:r>
-        <w:rPr>
-          <w:rFonts w:asciiTheme="minorHAnsi" w:hAnsiTheme="minorHAnsi" w:cstheme="minorHAnsi"/>
-        </w:rPr>
-        <w:t>PupilLabs</w:t>
-      </w:r>
-      <w:proofErr w:type="spellEnd"/>
-      <w:r>
-        <w:rPr>
-          <w:rFonts w:asciiTheme="minorHAnsi" w:hAnsiTheme="minorHAnsi" w:cstheme="minorHAnsi"/>
-        </w:rPr>
-        <w:t>, Residence</w:t>
+        <w:t>FSL, MRIcroGL, Slicer, ImageMagik, Surf Ice, Caret, SPSS, Motive, Unity, PupilLabs, Residence</w:t>
       </w:r>
     </w:p>
     <w:p>
@@ -13099,7 +12775,11 @@
 </file>
 
 <file path=customXml/item2.xml><?xml version="1.0" encoding="utf-8"?>
-<b:Sources xmlns:b="http://schemas.openxmlformats.org/officeDocument/2006/bibliography" xmlns="http://schemas.openxmlformats.org/officeDocument/2006/bibliography" SelectedStyle="\APASixthEditionOfficeOnline.xsl" StyleName="APA" Version="6"/>
+<p:properties xmlns:p="http://schemas.microsoft.com/office/2006/metadata/properties" xmlns:xsi="http://www.w3.org/2001/XMLSchema-instance" xmlns:pc="http://schemas.microsoft.com/office/infopath/2007/PartnerControls">
+  <documentManagement>
+    <_activity xmlns="126773f3-138a-4932-9430-374550db2cb2" xsi:nil="true"/>
+  </documentManagement>
+</p:properties>
 </file>
 
 <file path=customXml/item3.xml><?xml version="1.0" encoding="utf-8"?>
@@ -13344,11 +13024,7 @@
 </file>
 
 <file path=customXml/item4.xml><?xml version="1.0" encoding="utf-8"?>
-<p:properties xmlns:p="http://schemas.microsoft.com/office/2006/metadata/properties" xmlns:xsi="http://www.w3.org/2001/XMLSchema-instance" xmlns:pc="http://schemas.microsoft.com/office/infopath/2007/PartnerControls">
-  <documentManagement>
-    <_activity xmlns="126773f3-138a-4932-9430-374550db2cb2" xsi:nil="true"/>
-  </documentManagement>
-</p:properties>
+<b:Sources xmlns:b="http://schemas.openxmlformats.org/officeDocument/2006/bibliography" xmlns="http://schemas.openxmlformats.org/officeDocument/2006/bibliography" SelectedStyle="\APASixthEditionOfficeOnline.xsl" StyleName="APA" Version="6"/>
 </file>
 
 <file path=customXml/itemProps1.xml><?xml version="1.0" encoding="utf-8"?>
@@ -13360,9 +13036,11 @@
 </file>
 
 <file path=customXml/itemProps2.xml><?xml version="1.0" encoding="utf-8"?>
-<ds:datastoreItem xmlns:ds="http://schemas.openxmlformats.org/officeDocument/2006/customXml" ds:itemID="{B7D3A8C9-7754-4C67-AB02-99C4DF722DBE}">
+<ds:datastoreItem xmlns:ds="http://schemas.openxmlformats.org/officeDocument/2006/customXml" ds:itemID="{62856C32-A384-4490-917E-9A0492FA7C8B}">
   <ds:schemaRefs>
-    <ds:schemaRef ds:uri="http://schemas.openxmlformats.org/officeDocument/2006/bibliography"/>
+    <ds:schemaRef ds:uri="http://schemas.microsoft.com/office/2006/metadata/properties"/>
+    <ds:schemaRef ds:uri="http://schemas.microsoft.com/office/infopath/2007/PartnerControls"/>
+    <ds:schemaRef ds:uri="126773f3-138a-4932-9430-374550db2cb2"/>
   </ds:schemaRefs>
 </ds:datastoreItem>
 </file>
@@ -13387,11 +13065,9 @@
 </file>
 
 <file path=customXml/itemProps4.xml><?xml version="1.0" encoding="utf-8"?>
-<ds:datastoreItem xmlns:ds="http://schemas.openxmlformats.org/officeDocument/2006/customXml" ds:itemID="{62856C32-A384-4490-917E-9A0492FA7C8B}">
+<ds:datastoreItem xmlns:ds="http://schemas.openxmlformats.org/officeDocument/2006/customXml" ds:itemID="{B7D3A8C9-7754-4C67-AB02-99C4DF722DBE}">
   <ds:schemaRefs>
-    <ds:schemaRef ds:uri="http://schemas.microsoft.com/office/2006/metadata/properties"/>
-    <ds:schemaRef ds:uri="http://schemas.microsoft.com/office/infopath/2007/PartnerControls"/>
-    <ds:schemaRef ds:uri="126773f3-138a-4932-9430-374550db2cb2"/>
+    <ds:schemaRef ds:uri="http://schemas.openxmlformats.org/officeDocument/2006/bibliography"/>
   </ds:schemaRefs>
 </ds:datastoreItem>
 </file>
</xml_diff>